<commit_message>
Kurs registration date update
Updated the course registration dates for the 'super-resolution' as well
as the 'preparing for intro to biology' kurs.
</commit_message>
<xml_diff>
--- a/Omer_studyplan_22April2014.docx
+++ b/Omer_studyplan_22April2014.docx
@@ -10239,8 +10239,6 @@
               </w:rPr>
               <w:t>6</w:t>
             </w:r>
-            <w:bookmarkStart w:id="2" w:name="_GoBack"/>
-            <w:bookmarkEnd w:id="2"/>
             <w:r>
               <w:rPr>
                 <w:rFonts w:ascii="Arial" w:cs="Arial"/>
@@ -12124,7 +12122,7 @@
               </w:rPr>
               <w:t>.</w:t>
             </w:r>
-            <w:ins w:id="3" w:author="Omer" w:date="2014-09-01T12:01:00Z">
+            <w:ins w:id="2" w:author="Omer" w:date="2014-09-01T12:01:00Z">
               <w:r>
                 <w:rPr>
                   <w:rFonts w:ascii="Arial" w:hAnsi="Arial" w:cs="Arial"/>
@@ -12137,7 +12135,7 @@
                 <w:t xml:space="preserve"> In addition we are focusing on development of tools for assisting human observers in </w:t>
               </w:r>
             </w:ins>
-            <w:ins w:id="4" w:author="Omer" w:date="2014-09-01T12:02:00Z">
+            <w:ins w:id="3" w:author="Omer" w:date="2014-09-01T12:02:00Z">
               <w:r>
                 <w:rPr>
                   <w:rFonts w:ascii="Arial" w:hAnsi="Arial" w:cs="Arial"/>
@@ -12150,7 +12148,7 @@
                 <w:t xml:space="preserve">the </w:t>
               </w:r>
             </w:ins>
-            <w:ins w:id="5" w:author="Omer" w:date="2014-09-01T12:01:00Z">
+            <w:ins w:id="4" w:author="Omer" w:date="2014-09-01T12:01:00Z">
               <w:r>
                 <w:rPr>
                   <w:rFonts w:ascii="Arial" w:hAnsi="Arial" w:cs="Arial"/>
@@ -12163,7 +12161,7 @@
                 <w:t>annotation of a ground</w:t>
               </w:r>
             </w:ins>
-            <w:ins w:id="6" w:author="Omer" w:date="2014-09-01T12:02:00Z">
+            <w:ins w:id="5" w:author="Omer" w:date="2014-09-01T12:02:00Z">
               <w:r>
                 <w:rPr>
                   <w:rFonts w:ascii="Arial" w:hAnsi="Arial" w:cs="Arial"/>
@@ -12176,7 +12174,7 @@
                 <w:t xml:space="preserve"> truth datasets for </w:t>
               </w:r>
             </w:ins>
-            <w:ins w:id="7" w:author="Omer" w:date="2014-09-01T12:03:00Z">
+            <w:ins w:id="6" w:author="Omer" w:date="2014-09-01T12:03:00Z">
               <w:r>
                 <w:rPr>
                   <w:rFonts w:ascii="Arial" w:hAnsi="Arial" w:cs="Arial"/>
@@ -12189,7 +12187,7 @@
                 <w:t>fluorescent</w:t>
               </w:r>
             </w:ins>
-            <w:ins w:id="8" w:author="Omer" w:date="2014-09-01T12:02:00Z">
+            <w:ins w:id="7" w:author="Omer" w:date="2014-09-01T12:02:00Z">
               <w:r>
                 <w:rPr>
                   <w:rFonts w:ascii="Arial" w:hAnsi="Arial" w:cs="Arial"/>
@@ -12202,7 +12200,7 @@
                 <w:t xml:space="preserve"> signals which can subsequently be used for training machine learning methods for </w:t>
               </w:r>
             </w:ins>
-            <w:ins w:id="9" w:author="Omer" w:date="2014-09-01T12:03:00Z">
+            <w:ins w:id="8" w:author="Omer" w:date="2014-09-01T12:03:00Z">
               <w:r>
                 <w:rPr>
                   <w:rFonts w:ascii="Arial" w:hAnsi="Arial" w:cs="Arial"/>
@@ -12215,7 +12213,7 @@
                 <w:t>signal identification.</w:t>
               </w:r>
             </w:ins>
-            <w:ins w:id="10" w:author="Omer" w:date="2014-09-01T12:01:00Z">
+            <w:ins w:id="9" w:author="Omer" w:date="2014-09-01T12:01:00Z">
               <w:r>
                 <w:rPr>
                   <w:rFonts w:ascii="Arial" w:hAnsi="Arial" w:cs="Arial"/>
@@ -12704,7 +12702,7 @@
                 <w:numId w:val="17"/>
               </w:numPr>
               <w:rPr>
-                <w:ins w:id="11" w:author="Omer" w:date="2014-09-01T12:04:00Z"/>
+                <w:ins w:id="10" w:author="Omer" w:date="2014-09-01T12:04:00Z"/>
                 <w:rFonts w:ascii="Arial" w:hAnsi="Arial" w:cs="Arial"/>
                 <w:color w:val="000080"/>
                 <w:sz w:val="20"/>
@@ -12736,14 +12734,14 @@
                 <w:sz w:val="20"/>
                 <w:szCs w:val="20"/>
                 <w:lang w:val="en-US"/>
-                <w:rPrChange w:id="12" w:author="Omer" w:date="2014-09-01T12:04:00Z">
+                <w:rPrChange w:id="11" w:author="Omer" w:date="2014-09-01T12:04:00Z">
                   <w:rPr>
                     <w:lang w:val="en-US"/>
                   </w:rPr>
                 </w:rPrChange>
               </w:rPr>
             </w:pPr>
-            <w:ins w:id="13" w:author="Omer" w:date="2014-09-01T12:04:00Z">
+            <w:ins w:id="12" w:author="Omer" w:date="2014-09-01T12:04:00Z">
               <w:r>
                 <w:rPr>
                   <w:rFonts w:ascii="Arial" w:hAnsi="Arial" w:cs="Arial"/>
@@ -12756,7 +12754,7 @@
               </w:r>
             </w:ins>
             <w:proofErr w:type="spellStart"/>
-            <w:ins w:id="14" w:author="Omer" w:date="2014-09-01T12:05:00Z">
+            <w:ins w:id="13" w:author="Omer" w:date="2014-09-01T12:05:00Z">
               <w:r>
                 <w:rPr>
                   <w:rFonts w:ascii="Arial" w:hAnsi="Arial" w:cs="Arial"/>
@@ -12779,7 +12777,7 @@
                 <w:t xml:space="preserve"> human observers in the </w:t>
               </w:r>
             </w:ins>
-            <w:ins w:id="15" w:author="Omer" w:date="2014-09-01T12:04:00Z">
+            <w:ins w:id="14" w:author="Omer" w:date="2014-09-01T12:04:00Z">
               <w:r>
                 <w:rPr>
                   <w:rFonts w:ascii="Arial" w:hAnsi="Arial" w:cs="Arial"/>
@@ -12791,7 +12789,7 @@
                 <w:t xml:space="preserve">annotation of </w:t>
               </w:r>
             </w:ins>
-            <w:ins w:id="16" w:author="Omer" w:date="2014-09-01T12:05:00Z">
+            <w:ins w:id="15" w:author="Omer" w:date="2014-09-01T12:05:00Z">
               <w:r>
                 <w:rPr>
                   <w:rFonts w:ascii="Arial" w:hAnsi="Arial" w:cs="Arial"/>
@@ -12803,7 +12801,7 @@
                 <w:t xml:space="preserve">a </w:t>
               </w:r>
             </w:ins>
-            <w:ins w:id="17" w:author="Omer" w:date="2014-09-01T12:04:00Z">
+            <w:ins w:id="16" w:author="Omer" w:date="2014-09-01T12:04:00Z">
               <w:r>
                 <w:rPr>
                   <w:rFonts w:ascii="Arial" w:hAnsi="Arial" w:cs="Arial"/>
@@ -12815,7 +12813,7 @@
                 <w:t>ground</w:t>
               </w:r>
             </w:ins>
-            <w:ins w:id="18" w:author="Omer" w:date="2014-09-01T12:05:00Z">
+            <w:ins w:id="17" w:author="Omer" w:date="2014-09-01T12:05:00Z">
               <w:r>
                 <w:rPr>
                   <w:rFonts w:ascii="Arial" w:hAnsi="Arial" w:cs="Arial"/>
@@ -12827,7 +12825,7 @@
                 <w:t xml:space="preserve"> truth dataset.</w:t>
               </w:r>
             </w:ins>
-            <w:ins w:id="19" w:author="Omer" w:date="2014-09-01T12:04:00Z">
+            <w:ins w:id="18" w:author="Omer" w:date="2014-09-01T12:04:00Z">
               <w:r>
                 <w:rPr>
                   <w:rFonts w:ascii="Arial" w:hAnsi="Arial" w:cs="Arial"/>
@@ -12839,7 +12837,7 @@
                 <w:t xml:space="preserve"> </w:t>
               </w:r>
             </w:ins>
-            <w:del w:id="20" w:author="Omer" w:date="2014-09-01T12:04:00Z">
+            <w:del w:id="19" w:author="Omer" w:date="2014-09-01T12:04:00Z">
               <w:r>
                 <w:rPr>
                   <w:rFonts w:ascii="Arial" w:hAnsi="Arial" w:cs="Arial"/>
@@ -15501,7 +15499,7 @@
                 <w:lang w:val="sv-SE"/>
               </w:rPr>
             </w:pPr>
-            <w:bookmarkStart w:id="21" w:name="Text19"/>
+            <w:bookmarkStart w:id="20" w:name="Text19"/>
             <w:r>
               <w:rPr>
                 <w:b/>
@@ -16199,7 +16197,7 @@
                 </w:p>
               </w:tc>
             </w:tr>
-            <w:bookmarkEnd w:id="21"/>
+            <w:bookmarkEnd w:id="20"/>
           </w:tbl>
           <w:p>
             <w:pPr>
@@ -17415,10 +17413,503 @@
                     <w:spacing w:line="276" w:lineRule="auto"/>
                     <w:jc w:val="center"/>
                     <w:rPr>
-                      <w:rFonts w:ascii="Arial" w:hAnsi="Arial" w:cs="Arial"/>
+                      <w:rFonts w:ascii="Courier New" w:hAnsi="Courier New" w:cs="Courier New"/>
+                      <w:sz w:val="18"/>
+                      <w:szCs w:val="18"/>
+                      <w:lang w:val="sv-SE"/>
+                    </w:rPr>
+                  </w:pPr>
+                  <w:r>
+                    <w:rPr>
+                      <w:rFonts w:ascii="Courier New" w:hAnsi="Courier New" w:cs="Courier New"/>
+                      <w:sz w:val="18"/>
+                      <w:szCs w:val="18"/>
+                      <w:lang w:val="sv-SE"/>
+                    </w:rPr>
+                    <w:t>2014-04-16</w:t>
+                  </w:r>
+                </w:p>
+              </w:tc>
+            </w:tr>
+            <w:tr>
+              <w:tc>
+                <w:tcPr>
+                  <w:tcW w:w="4932" w:type="dxa"/>
+                </w:tcPr>
+                <w:p>
+                  <w:pPr>
+                    <w:spacing w:line="276" w:lineRule="auto"/>
+                    <w:rPr>
+                      <w:rFonts w:ascii="Arial" w:hAnsi="Arial" w:cs="Arial"/>
+                      <w:bCs/>
+                      <w:color w:val="000080"/>
                       <w:sz w:val="16"/>
                       <w:szCs w:val="16"/>
                       <w:lang w:val="sv-SE"/>
+                    </w:rPr>
+                  </w:pPr>
+                  <w:r>
+                    <w:rPr>
+                      <w:rFonts w:ascii="Arial" w:hAnsi="Arial" w:cs="Arial"/>
+                      <w:color w:val="000080"/>
+                      <w:sz w:val="16"/>
+                      <w:szCs w:val="16"/>
+                      <w:lang w:val="sv-SE"/>
+                    </w:rPr>
+                    <w:t>Open-source software</w:t>
+                  </w:r>
+                </w:p>
+              </w:tc>
+              <w:tc>
+                <w:tcPr>
+                  <w:tcW w:w="794" w:type="dxa"/>
+                </w:tcPr>
+                <w:p>
+                  <w:pPr>
+                    <w:spacing w:line="276" w:lineRule="auto"/>
+                    <w:jc w:val="center"/>
+                    <w:rPr>
+                      <w:rFonts w:ascii="Arial" w:hAnsi="Arial" w:cs="Arial"/>
+                      <w:bCs/>
+                      <w:color w:val="000080"/>
+                      <w:sz w:val="16"/>
+                      <w:szCs w:val="16"/>
+                      <w:lang w:val="sv-SE"/>
+                    </w:rPr>
+                  </w:pPr>
+                  <w:r>
+                    <w:rPr>
+                      <w:rFonts w:ascii="Arial" w:hAnsi="Arial" w:cs="Arial"/>
+                      <w:color w:val="000080"/>
+                      <w:sz w:val="16"/>
+                      <w:szCs w:val="16"/>
+                      <w:lang w:val="sv-SE"/>
+                    </w:rPr>
+                    <w:t>VT-12</w:t>
+                  </w:r>
+                </w:p>
+              </w:tc>
+              <w:tc>
+                <w:tcPr>
+                  <w:tcW w:w="1077" w:type="dxa"/>
+                </w:tcPr>
+                <w:p>
+                  <w:pPr>
+                    <w:spacing w:line="276" w:lineRule="auto"/>
+                    <w:jc w:val="center"/>
+                    <w:rPr>
+                      <w:rFonts w:ascii="Arial" w:hAnsi="Arial" w:cs="Arial"/>
+                      <w:bCs/>
+                      <w:color w:val="000080"/>
+                      <w:sz w:val="16"/>
+                      <w:szCs w:val="16"/>
+                      <w:lang w:val="sv-SE"/>
+                    </w:rPr>
+                  </w:pPr>
+                  <w:r>
+                    <w:rPr>
+                      <w:rFonts w:ascii="Arial" w:hAnsi="Arial" w:cs="Arial"/>
+                      <w:color w:val="000080"/>
+                      <w:sz w:val="16"/>
+                      <w:szCs w:val="16"/>
+                      <w:lang w:val="sv-SE"/>
+                    </w:rPr>
+                    <w:t>1</w:t>
+                  </w:r>
+                </w:p>
+              </w:tc>
+              <w:tc>
+                <w:tcPr>
+                  <w:tcW w:w="2380" w:type="dxa"/>
+                </w:tcPr>
+                <w:p>
+                  <w:pPr>
+                    <w:spacing w:line="276" w:lineRule="auto"/>
+                    <w:jc w:val="center"/>
+                    <w:rPr>
+                      <w:rFonts w:ascii="Arial" w:hAnsi="Arial" w:cs="Arial"/>
+                      <w:bCs/>
+                      <w:sz w:val="16"/>
+                      <w:szCs w:val="16"/>
+                      <w:lang w:val="sv-SE"/>
+                    </w:rPr>
+                  </w:pPr>
+                  <w:r>
+                    <w:rPr>
+                      <w:rFonts w:ascii="Courier New" w:hAnsi="Courier New" w:cs="Courier New"/>
+                      <w:bCs/>
+                      <w:sz w:val="18"/>
+                      <w:szCs w:val="18"/>
+                      <w:lang w:val="sv-SE"/>
+                    </w:rPr>
+                    <w:t>2013-0</w:t>
+                  </w:r>
+                  <w:r>
+                    <w:rPr>
+                      <w:rFonts w:ascii="Courier New" w:hAnsi="Courier New" w:cs="Courier New"/>
+                      <w:bCs/>
+                      <w:sz w:val="18"/>
+                      <w:szCs w:val="18"/>
+                      <w:lang w:val="sv-SE"/>
+                    </w:rPr>
+                    <w:t>6</w:t>
+                  </w:r>
+                  <w:r>
+                    <w:rPr>
+                      <w:rFonts w:ascii="Courier New" w:hAnsi="Courier New" w:cs="Courier New"/>
+                      <w:bCs/>
+                      <w:sz w:val="18"/>
+                      <w:szCs w:val="18"/>
+                      <w:lang w:val="sv-SE"/>
+                    </w:rPr>
+                    <w:t>-</w:t>
+                  </w:r>
+                  <w:r>
+                    <w:rPr>
+                      <w:rFonts w:ascii="Courier New" w:hAnsi="Courier New" w:cs="Courier New"/>
+                      <w:bCs/>
+                      <w:sz w:val="18"/>
+                      <w:szCs w:val="18"/>
+                      <w:lang w:val="sv-SE"/>
+                    </w:rPr>
+                    <w:t>25</w:t>
+                  </w:r>
+                </w:p>
+              </w:tc>
+            </w:tr>
+            <w:tr>
+              <w:tc>
+                <w:tcPr>
+                  <w:tcW w:w="4932" w:type="dxa"/>
+                </w:tcPr>
+                <w:p>
+                  <w:pPr>
+                    <w:spacing w:line="276" w:lineRule="auto"/>
+                    <w:rPr>
+                      <w:rFonts w:ascii="Arial" w:hAnsi="Arial" w:cs="Arial"/>
+                      <w:color w:val="000080"/>
+                      <w:sz w:val="16"/>
+                      <w:szCs w:val="16"/>
+                      <w:lang w:val="sv-SE"/>
+                    </w:rPr>
+                  </w:pPr>
+                  <w:r>
+                    <w:rPr>
+                      <w:rFonts w:ascii="Arial" w:hAnsi="Arial" w:cs="Arial"/>
+                      <w:bCs/>
+                      <w:color w:val="000080"/>
+                      <w:sz w:val="16"/>
+                      <w:szCs w:val="16"/>
+                      <w:lang w:val="en-US"/>
+                    </w:rPr>
+                    <w:t>Introduction To Biology</w:t>
+                  </w:r>
+                </w:p>
+              </w:tc>
+              <w:tc>
+                <w:tcPr>
+                  <w:tcW w:w="794" w:type="dxa"/>
+                </w:tcPr>
+                <w:p>
+                  <w:pPr>
+                    <w:spacing w:line="276" w:lineRule="auto"/>
+                    <w:jc w:val="center"/>
+                    <w:rPr>
+                      <w:rFonts w:ascii="Arial" w:hAnsi="Arial" w:cs="Arial"/>
+                      <w:color w:val="000080"/>
+                      <w:sz w:val="16"/>
+                      <w:szCs w:val="16"/>
+                      <w:lang w:val="sv-SE"/>
+                    </w:rPr>
+                  </w:pPr>
+                  <w:r>
+                    <w:rPr>
+                      <w:rFonts w:ascii="Arial" w:hAnsi="Arial" w:cs="Arial"/>
+                      <w:bCs/>
+                      <w:color w:val="000080"/>
+                      <w:sz w:val="16"/>
+                      <w:szCs w:val="16"/>
+                      <w:lang w:val="en-US"/>
+                    </w:rPr>
+                    <w:t>HT-14</w:t>
+                  </w:r>
+                </w:p>
+              </w:tc>
+              <w:tc>
+                <w:tcPr>
+                  <w:tcW w:w="1077" w:type="dxa"/>
+                </w:tcPr>
+                <w:p>
+                  <w:pPr>
+                    <w:spacing w:line="276" w:lineRule="auto"/>
+                    <w:jc w:val="center"/>
+                    <w:rPr>
+                      <w:rFonts w:ascii="Arial" w:hAnsi="Arial" w:cs="Arial"/>
+                      <w:color w:val="000080"/>
+                      <w:sz w:val="16"/>
+                      <w:szCs w:val="16"/>
+                      <w:lang w:val="sv-SE"/>
+                    </w:rPr>
+                  </w:pPr>
+                  <w:r>
+                    <w:rPr>
+                      <w:rFonts w:ascii="Arial" w:hAnsi="Arial" w:cs="Arial"/>
+                      <w:bCs/>
+                      <w:color w:val="000080"/>
+                      <w:sz w:val="16"/>
+                      <w:szCs w:val="16"/>
+                      <w:lang w:val="en-US"/>
+                    </w:rPr>
+                    <w:t>6</w:t>
+                  </w:r>
+                </w:p>
+              </w:tc>
+              <w:tc>
+                <w:tcPr>
+                  <w:tcW w:w="2380" w:type="dxa"/>
+                </w:tcPr>
+                <w:p>
+                  <w:pPr>
+                    <w:spacing w:line="276" w:lineRule="auto"/>
+                    <w:jc w:val="center"/>
+                    <w:rPr>
+                      <w:rFonts w:ascii="Courier New" w:hAnsi="Courier New" w:cs="Courier New"/>
+                      <w:bCs/>
+                      <w:sz w:val="18"/>
+                      <w:szCs w:val="18"/>
+                      <w:lang w:val="sv-SE"/>
+                    </w:rPr>
+                  </w:pPr>
+                  <w:r>
+                    <w:rPr>
+                      <w:rFonts w:ascii="Courier New" w:hAnsi="Courier New" w:cs="Courier New"/>
+                      <w:bCs/>
+                      <w:sz w:val="18"/>
+                      <w:szCs w:val="18"/>
+                      <w:lang w:val="sv-SE"/>
+                    </w:rPr>
+                    <w:t>2014-01-09</w:t>
+                  </w:r>
+                </w:p>
+              </w:tc>
+            </w:tr>
+            <w:tr>
+              <w:tc>
+                <w:tcPr>
+                  <w:tcW w:w="4932" w:type="dxa"/>
+                </w:tcPr>
+                <w:p>
+                  <w:pPr>
+                    <w:spacing w:line="276" w:lineRule="auto"/>
+                    <w:rPr>
+                      <w:rFonts w:ascii="Arial" w:hAnsi="Arial" w:cs="Arial"/>
+                      <w:color w:val="000080"/>
+                      <w:sz w:val="16"/>
+                      <w:szCs w:val="16"/>
+                      <w:lang w:val="sv-SE"/>
+                    </w:rPr>
+                  </w:pPr>
+                  <w:r>
+                    <w:rPr>
+                      <w:rFonts w:ascii="Arial" w:hAnsi="Arial" w:cs="Arial"/>
+                      <w:color w:val="000080"/>
+                      <w:sz w:val="16"/>
+                      <w:szCs w:val="16"/>
+                      <w:lang w:val="sv-SE"/>
+                    </w:rPr>
+                    <w:t>Applied Mathematics</w:t>
+                  </w:r>
+                </w:p>
+              </w:tc>
+              <w:tc>
+                <w:tcPr>
+                  <w:tcW w:w="794" w:type="dxa"/>
+                </w:tcPr>
+                <w:p>
+                  <w:pPr>
+                    <w:spacing w:line="276" w:lineRule="auto"/>
+                    <w:jc w:val="center"/>
+                    <w:rPr>
+                      <w:rFonts w:ascii="Arial" w:hAnsi="Arial" w:cs="Arial"/>
+                      <w:color w:val="000080"/>
+                      <w:sz w:val="16"/>
+                      <w:szCs w:val="16"/>
+                      <w:lang w:val="sv-SE"/>
+                    </w:rPr>
+                  </w:pPr>
+                  <w:r>
+                    <w:rPr>
+                      <w:rFonts w:ascii="Arial" w:hAnsi="Arial" w:cs="Arial"/>
+                      <w:color w:val="000080"/>
+                      <w:sz w:val="16"/>
+                      <w:szCs w:val="16"/>
+                      <w:lang w:val="sv-SE"/>
+                    </w:rPr>
+                    <w:t>HT-13</w:t>
+                  </w:r>
+                </w:p>
+              </w:tc>
+              <w:tc>
+                <w:tcPr>
+                  <w:tcW w:w="1077" w:type="dxa"/>
+                </w:tcPr>
+                <w:p>
+                  <w:pPr>
+                    <w:spacing w:line="276" w:lineRule="auto"/>
+                    <w:jc w:val="center"/>
+                    <w:rPr>
+                      <w:rFonts w:ascii="Arial" w:hAnsi="Arial" w:cs="Arial"/>
+                      <w:color w:val="000080"/>
+                      <w:sz w:val="16"/>
+                      <w:szCs w:val="16"/>
+                      <w:lang w:val="sv-SE"/>
+                    </w:rPr>
+                  </w:pPr>
+                  <w:r>
+                    <w:rPr>
+                      <w:rFonts w:ascii="Arial" w:hAnsi="Arial" w:cs="Arial"/>
+                      <w:color w:val="000080"/>
+                      <w:sz w:val="16"/>
+                      <w:szCs w:val="16"/>
+                      <w:lang w:val="sv-SE"/>
+                    </w:rPr>
+                    <w:t>10</w:t>
+                  </w:r>
+                </w:p>
+              </w:tc>
+              <w:tc>
+                <w:tcPr>
+                  <w:tcW w:w="2380" w:type="dxa"/>
+                </w:tcPr>
+                <w:p>
+                  <w:pPr>
+                    <w:spacing w:line="276" w:lineRule="auto"/>
+                    <w:jc w:val="center"/>
+                    <w:rPr>
+                      <w:rFonts w:ascii="Courier New" w:hAnsi="Courier New" w:cs="Courier New"/>
+                      <w:bCs/>
+                      <w:sz w:val="18"/>
+                      <w:szCs w:val="18"/>
+                      <w:lang w:val="sv-SE"/>
+                    </w:rPr>
+                  </w:pPr>
+                  <w:r>
+                    <w:rPr>
+                      <w:rFonts w:ascii="Courier New" w:hAnsi="Courier New" w:cs="Courier New"/>
+                      <w:bCs/>
+                      <w:sz w:val="18"/>
+                      <w:szCs w:val="18"/>
+                      <w:lang w:val="sv-SE"/>
+                    </w:rPr>
+                    <w:t>2013-10-23</w:t>
+                  </w:r>
+                </w:p>
+              </w:tc>
+            </w:tr>
+            <w:tr>
+              <w:tc>
+                <w:tcPr>
+                  <w:tcW w:w="4932" w:type="dxa"/>
+                </w:tcPr>
+                <w:p>
+                  <w:pPr>
+                    <w:spacing w:line="276" w:lineRule="auto"/>
+                    <w:rPr>
+                      <w:rFonts w:ascii="Arial" w:hAnsi="Arial" w:cs="Arial"/>
+                      <w:bCs/>
+                      <w:color w:val="000080"/>
+                      <w:sz w:val="16"/>
+                      <w:szCs w:val="16"/>
+                      <w:lang w:val="en-US"/>
+                    </w:rPr>
+                  </w:pPr>
+                  <w:r>
+                    <w:rPr>
+                      <w:rFonts w:ascii="Arial" w:hAnsi="Arial" w:cs="Arial"/>
+                      <w:bCs/>
+                      <w:color w:val="000080"/>
+                      <w:sz w:val="16"/>
+                      <w:szCs w:val="16"/>
+                      <w:lang w:val="en-US"/>
+                    </w:rPr>
+                    <w:t>Machine Learning</w:t>
+                  </w:r>
+                </w:p>
+              </w:tc>
+              <w:tc>
+                <w:tcPr>
+                  <w:tcW w:w="794" w:type="dxa"/>
+                </w:tcPr>
+                <w:p>
+                  <w:pPr>
+                    <w:spacing w:line="276" w:lineRule="auto"/>
+                    <w:jc w:val="center"/>
+                    <w:rPr>
+                      <w:rFonts w:ascii="Arial" w:hAnsi="Arial" w:cs="Arial"/>
+                      <w:bCs/>
+                      <w:color w:val="000080"/>
+                      <w:sz w:val="16"/>
+                      <w:szCs w:val="16"/>
+                      <w:lang w:val="en-US"/>
+                    </w:rPr>
+                  </w:pPr>
+                  <w:r>
+                    <w:rPr>
+                      <w:rFonts w:ascii="Arial" w:hAnsi="Arial" w:cs="Arial"/>
+                      <w:bCs/>
+                      <w:color w:val="000080"/>
+                      <w:sz w:val="16"/>
+                      <w:szCs w:val="16"/>
+                      <w:lang w:val="en-US"/>
+                    </w:rPr>
+                    <w:t>HT-14</w:t>
+                  </w:r>
+                </w:p>
+              </w:tc>
+              <w:tc>
+                <w:tcPr>
+                  <w:tcW w:w="1077" w:type="dxa"/>
+                </w:tcPr>
+                <w:p>
+                  <w:pPr>
+                    <w:spacing w:line="276" w:lineRule="auto"/>
+                    <w:jc w:val="center"/>
+                    <w:rPr>
+                      <w:rFonts w:ascii="Arial" w:hAnsi="Arial" w:cs="Arial"/>
+                      <w:bCs/>
+                      <w:color w:val="000080"/>
+                      <w:sz w:val="16"/>
+                      <w:szCs w:val="16"/>
+                      <w:lang w:val="en-US"/>
+                    </w:rPr>
+                  </w:pPr>
+                  <w:r>
+                    <w:rPr>
+                      <w:rFonts w:ascii="Arial" w:hAnsi="Arial" w:cs="Arial"/>
+                      <w:bCs/>
+                      <w:color w:val="000080"/>
+                      <w:sz w:val="16"/>
+                      <w:szCs w:val="16"/>
+                      <w:lang w:val="en-US"/>
+                    </w:rPr>
+                    <w:t>7</w:t>
+                  </w:r>
+                </w:p>
+              </w:tc>
+              <w:tc>
+                <w:tcPr>
+                  <w:tcW w:w="2380" w:type="dxa"/>
+                </w:tcPr>
+                <w:p>
+                  <w:pPr>
+                    <w:spacing w:line="276" w:lineRule="auto"/>
+                    <w:jc w:val="center"/>
+                    <w:rPr>
+                      <w:rFonts w:ascii="Arial" w:hAnsi="Arial" w:cs="Arial"/>
+                      <w:bCs/>
+                      <w:sz w:val="16"/>
+                      <w:szCs w:val="16"/>
+                      <w:lang w:val="en-US"/>
                     </w:rPr>
                   </w:pPr>
                 </w:p>
@@ -17434,22 +17925,22 @@
                     <w:spacing w:line="276" w:lineRule="auto"/>
                     <w:rPr>
                       <w:rFonts w:ascii="Arial" w:hAnsi="Arial" w:cs="Arial"/>
+                      <w:color w:val="000080"/>
+                      <w:sz w:val="16"/>
+                      <w:szCs w:val="16"/>
+                      <w:lang w:val="en-US"/>
+                    </w:rPr>
+                  </w:pPr>
+                  <w:r>
+                    <w:rPr>
+                      <w:rFonts w:ascii="Arial" w:hAnsi="Arial" w:cs="Arial"/>
                       <w:bCs/>
                       <w:color w:val="000080"/>
                       <w:sz w:val="16"/>
                       <w:szCs w:val="16"/>
-                      <w:lang w:val="sv-SE"/>
-                    </w:rPr>
-                  </w:pPr>
-                  <w:r>
-                    <w:rPr>
-                      <w:rFonts w:ascii="Arial" w:hAnsi="Arial" w:cs="Arial"/>
-                      <w:color w:val="000080"/>
-                      <w:sz w:val="16"/>
-                      <w:szCs w:val="16"/>
-                      <w:lang w:val="sv-SE"/>
-                    </w:rPr>
-                    <w:t>Open-source software</w:t>
+                      <w:lang w:val="en-US"/>
+                    </w:rPr>
+                    <w:t>Super resolution florescence microscopy</w:t>
                   </w:r>
                 </w:p>
               </w:tc>
@@ -17463,11 +17954,10 @@
                     <w:jc w:val="center"/>
                     <w:rPr>
                       <w:rFonts w:ascii="Arial" w:hAnsi="Arial" w:cs="Arial"/>
-                      <w:bCs/>
                       <w:color w:val="000080"/>
                       <w:sz w:val="16"/>
                       <w:szCs w:val="16"/>
-                      <w:lang w:val="sv-SE"/>
+                      <w:lang w:val="en-US"/>
                     </w:rPr>
                   </w:pPr>
                   <w:r>
@@ -17476,9 +17966,9 @@
                       <w:color w:val="000080"/>
                       <w:sz w:val="16"/>
                       <w:szCs w:val="16"/>
-                      <w:lang w:val="sv-SE"/>
-                    </w:rPr>
-                    <w:t>VT-12</w:t>
+                      <w:lang w:val="en-US"/>
+                    </w:rPr>
+                    <w:t>HT-14</w:t>
                   </w:r>
                 </w:p>
               </w:tc>
@@ -17492,11 +17982,10 @@
                     <w:jc w:val="center"/>
                     <w:rPr>
                       <w:rFonts w:ascii="Arial" w:hAnsi="Arial" w:cs="Arial"/>
-                      <w:bCs/>
                       <w:color w:val="000080"/>
                       <w:sz w:val="16"/>
                       <w:szCs w:val="16"/>
-                      <w:lang w:val="sv-SE"/>
+                      <w:lang w:val="en-US"/>
                     </w:rPr>
                   </w:pPr>
                   <w:r>
@@ -17505,9 +17994,9 @@
                       <w:color w:val="000080"/>
                       <w:sz w:val="16"/>
                       <w:szCs w:val="16"/>
-                      <w:lang w:val="sv-SE"/>
-                    </w:rPr>
-                    <w:t>1</w:t>
+                      <w:lang w:val="en-US"/>
+                    </w:rPr>
+                    <w:t>3</w:t>
                   </w:r>
                 </w:p>
               </w:tc>
@@ -17521,493 +18010,31 @@
                     <w:jc w:val="center"/>
                     <w:rPr>
                       <w:rFonts w:ascii="Arial" w:hAnsi="Arial" w:cs="Arial"/>
-                      <w:bCs/>
                       <w:sz w:val="16"/>
                       <w:szCs w:val="16"/>
-                      <w:lang w:val="sv-SE"/>
+                      <w:lang w:val="en-US"/>
                     </w:rPr>
                   </w:pPr>
                   <w:r>
                     <w:rPr>
                       <w:rFonts w:ascii="Courier New" w:hAnsi="Courier New" w:cs="Courier New"/>
-                      <w:bCs/>
                       <w:sz w:val="18"/>
                       <w:szCs w:val="18"/>
                       <w:lang w:val="sv-SE"/>
                     </w:rPr>
-                    <w:t>2013-0</w:t>
+                    <w:t>2014</w:t>
                   </w:r>
                   <w:r>
                     <w:rPr>
                       <w:rFonts w:ascii="Courier New" w:hAnsi="Courier New" w:cs="Courier New"/>
-                      <w:bCs/>
                       <w:sz w:val="18"/>
                       <w:szCs w:val="18"/>
                       <w:lang w:val="sv-SE"/>
                     </w:rPr>
-                    <w:t>6</w:t>
-                  </w:r>
-                  <w:r>
-                    <w:rPr>
-                      <w:rFonts w:ascii="Courier New" w:hAnsi="Courier New" w:cs="Courier New"/>
-                      <w:bCs/>
-                      <w:sz w:val="18"/>
-                      <w:szCs w:val="18"/>
-                      <w:lang w:val="sv-SE"/>
-                    </w:rPr>
-                    <w:t>-</w:t>
-                  </w:r>
-                  <w:r>
-                    <w:rPr>
-                      <w:rFonts w:ascii="Courier New" w:hAnsi="Courier New" w:cs="Courier New"/>
-                      <w:bCs/>
-                      <w:sz w:val="18"/>
-                      <w:szCs w:val="18"/>
-                      <w:lang w:val="sv-SE"/>
-                    </w:rPr>
-                    <w:t>25</w:t>
-                  </w:r>
-                </w:p>
-              </w:tc>
-            </w:tr>
-            <w:tr>
-              <w:tc>
-                <w:tcPr>
-                  <w:tcW w:w="4932" w:type="dxa"/>
-                </w:tcPr>
-                <w:p>
-                  <w:pPr>
-                    <w:spacing w:line="276" w:lineRule="auto"/>
-                    <w:rPr>
-                      <w:rFonts w:ascii="Arial" w:hAnsi="Arial" w:cs="Arial"/>
-                      <w:color w:val="000080"/>
-                      <w:sz w:val="16"/>
-                      <w:szCs w:val="16"/>
-                      <w:lang w:val="sv-SE"/>
-                    </w:rPr>
-                  </w:pPr>
-                  <w:r>
-                    <w:rPr>
-                      <w:rFonts w:ascii="Arial" w:hAnsi="Arial" w:cs="Arial"/>
-                      <w:bCs/>
-                      <w:color w:val="000080"/>
-                      <w:sz w:val="16"/>
-                      <w:szCs w:val="16"/>
-                      <w:lang w:val="en-US"/>
-                    </w:rPr>
-                    <w:t>Introduction To Biology</w:t>
-                  </w:r>
-                </w:p>
-              </w:tc>
-              <w:tc>
-                <w:tcPr>
-                  <w:tcW w:w="794" w:type="dxa"/>
-                </w:tcPr>
-                <w:p>
-                  <w:pPr>
-                    <w:spacing w:line="276" w:lineRule="auto"/>
-                    <w:jc w:val="center"/>
-                    <w:rPr>
-                      <w:rFonts w:ascii="Arial" w:hAnsi="Arial" w:cs="Arial"/>
-                      <w:color w:val="000080"/>
-                      <w:sz w:val="16"/>
-                      <w:szCs w:val="16"/>
-                      <w:lang w:val="sv-SE"/>
-                    </w:rPr>
-                  </w:pPr>
-                  <w:r>
-                    <w:rPr>
-                      <w:rFonts w:ascii="Arial" w:hAnsi="Arial" w:cs="Arial"/>
-                      <w:bCs/>
-                      <w:color w:val="000080"/>
-                      <w:sz w:val="16"/>
-                      <w:szCs w:val="16"/>
-                      <w:lang w:val="en-US"/>
-                    </w:rPr>
-                    <w:t>HT-14</w:t>
-                  </w:r>
-                </w:p>
-              </w:tc>
-              <w:tc>
-                <w:tcPr>
-                  <w:tcW w:w="1077" w:type="dxa"/>
-                </w:tcPr>
-                <w:p>
-                  <w:pPr>
-                    <w:spacing w:line="276" w:lineRule="auto"/>
-                    <w:jc w:val="center"/>
-                    <w:rPr>
-                      <w:rFonts w:ascii="Arial" w:hAnsi="Arial" w:cs="Arial"/>
-                      <w:color w:val="000080"/>
-                      <w:sz w:val="16"/>
-                      <w:szCs w:val="16"/>
-                      <w:lang w:val="sv-SE"/>
-                    </w:rPr>
-                  </w:pPr>
-                  <w:r>
-                    <w:rPr>
-                      <w:rFonts w:ascii="Arial" w:hAnsi="Arial" w:cs="Arial"/>
-                      <w:bCs/>
-                      <w:color w:val="000080"/>
-                      <w:sz w:val="16"/>
-                      <w:szCs w:val="16"/>
-                      <w:lang w:val="en-US"/>
-                    </w:rPr>
-                    <w:t>6</w:t>
-                  </w:r>
-                </w:p>
-              </w:tc>
-              <w:tc>
-                <w:tcPr>
-                  <w:tcW w:w="2380" w:type="dxa"/>
-                </w:tcPr>
-                <w:p>
-                  <w:pPr>
-                    <w:spacing w:line="276" w:lineRule="auto"/>
-                    <w:jc w:val="center"/>
-                    <w:rPr>
-                      <w:rFonts w:ascii="Courier New" w:hAnsi="Courier New" w:cs="Courier New"/>
-                      <w:bCs/>
-                      <w:sz w:val="18"/>
-                      <w:szCs w:val="18"/>
-                      <w:lang w:val="sv-SE"/>
-                    </w:rPr>
-                  </w:pPr>
-                  <w:r>
-                    <w:rPr>
-                      <w:rFonts w:ascii="Courier New" w:hAnsi="Courier New" w:cs="Courier New"/>
-                      <w:bCs/>
-                      <w:sz w:val="18"/>
-                      <w:szCs w:val="18"/>
-                      <w:lang w:val="sv-SE"/>
-                    </w:rPr>
-                    <w:t>2014-01-09</w:t>
-                  </w:r>
-                </w:p>
-              </w:tc>
-            </w:tr>
-            <w:tr>
-              <w:tc>
-                <w:tcPr>
-                  <w:tcW w:w="4932" w:type="dxa"/>
-                </w:tcPr>
-                <w:p>
-                  <w:pPr>
-                    <w:spacing w:line="276" w:lineRule="auto"/>
-                    <w:rPr>
-                      <w:rFonts w:ascii="Arial" w:hAnsi="Arial" w:cs="Arial"/>
-                      <w:color w:val="000080"/>
-                      <w:sz w:val="16"/>
-                      <w:szCs w:val="16"/>
-                      <w:lang w:val="sv-SE"/>
-                    </w:rPr>
-                  </w:pPr>
-                  <w:r>
-                    <w:rPr>
-                      <w:rFonts w:ascii="Arial" w:hAnsi="Arial" w:cs="Arial"/>
-                      <w:color w:val="000080"/>
-                      <w:sz w:val="16"/>
-                      <w:szCs w:val="16"/>
-                      <w:lang w:val="sv-SE"/>
-                    </w:rPr>
-                    <w:t>Applied Mathematics</w:t>
-                  </w:r>
-                </w:p>
-              </w:tc>
-              <w:tc>
-                <w:tcPr>
-                  <w:tcW w:w="794" w:type="dxa"/>
-                </w:tcPr>
-                <w:p>
-                  <w:pPr>
-                    <w:spacing w:line="276" w:lineRule="auto"/>
-                    <w:jc w:val="center"/>
-                    <w:rPr>
-                      <w:rFonts w:ascii="Arial" w:hAnsi="Arial" w:cs="Arial"/>
-                      <w:color w:val="000080"/>
-                      <w:sz w:val="16"/>
-                      <w:szCs w:val="16"/>
-                      <w:lang w:val="sv-SE"/>
-                    </w:rPr>
-                  </w:pPr>
-                  <w:r>
-                    <w:rPr>
-                      <w:rFonts w:ascii="Arial" w:hAnsi="Arial" w:cs="Arial"/>
-                      <w:color w:val="000080"/>
-                      <w:sz w:val="16"/>
-                      <w:szCs w:val="16"/>
-                      <w:lang w:val="sv-SE"/>
-                    </w:rPr>
-                    <w:t>HT-13</w:t>
-                  </w:r>
-                </w:p>
-              </w:tc>
-              <w:tc>
-                <w:tcPr>
-                  <w:tcW w:w="1077" w:type="dxa"/>
-                </w:tcPr>
-                <w:p>
-                  <w:pPr>
-                    <w:spacing w:line="276" w:lineRule="auto"/>
-                    <w:jc w:val="center"/>
-                    <w:rPr>
-                      <w:rFonts w:ascii="Arial" w:hAnsi="Arial" w:cs="Arial"/>
-                      <w:color w:val="000080"/>
-                      <w:sz w:val="16"/>
-                      <w:szCs w:val="16"/>
-                      <w:lang w:val="sv-SE"/>
-                    </w:rPr>
-                  </w:pPr>
-                  <w:r>
-                    <w:rPr>
-                      <w:rFonts w:ascii="Arial" w:hAnsi="Arial" w:cs="Arial"/>
-                      <w:color w:val="000080"/>
-                      <w:sz w:val="16"/>
-                      <w:szCs w:val="16"/>
-                      <w:lang w:val="sv-SE"/>
-                    </w:rPr>
-                    <w:t>10</w:t>
-                  </w:r>
-                </w:p>
-              </w:tc>
-              <w:tc>
-                <w:tcPr>
-                  <w:tcW w:w="2380" w:type="dxa"/>
-                </w:tcPr>
-                <w:p>
-                  <w:pPr>
-                    <w:spacing w:line="276" w:lineRule="auto"/>
-                    <w:jc w:val="center"/>
-                    <w:rPr>
-                      <w:rFonts w:ascii="Courier New" w:hAnsi="Courier New" w:cs="Courier New"/>
-                      <w:bCs/>
-                      <w:sz w:val="18"/>
-                      <w:szCs w:val="18"/>
-                      <w:lang w:val="sv-SE"/>
-                    </w:rPr>
-                  </w:pPr>
-                  <w:r>
-                    <w:rPr>
-                      <w:rFonts w:ascii="Courier New" w:hAnsi="Courier New" w:cs="Courier New"/>
-                      <w:bCs/>
-                      <w:sz w:val="18"/>
-                      <w:szCs w:val="18"/>
-                      <w:lang w:val="sv-SE"/>
-                    </w:rPr>
-                    <w:t>2013-10-23</w:t>
-                  </w:r>
-                </w:p>
-              </w:tc>
-            </w:tr>
-            <w:tr>
-              <w:tc>
-                <w:tcPr>
-                  <w:tcW w:w="4932" w:type="dxa"/>
-                </w:tcPr>
-                <w:p>
-                  <w:pPr>
-                    <w:spacing w:line="276" w:lineRule="auto"/>
-                    <w:rPr>
-                      <w:rFonts w:ascii="Arial" w:hAnsi="Arial" w:cs="Arial"/>
-                      <w:bCs/>
-                      <w:color w:val="000080"/>
-                      <w:sz w:val="16"/>
-                      <w:szCs w:val="16"/>
-                      <w:lang w:val="en-US"/>
-                    </w:rPr>
-                  </w:pPr>
-                  <w:r>
-                    <w:rPr>
-                      <w:rFonts w:ascii="Arial" w:hAnsi="Arial" w:cs="Arial"/>
-                      <w:bCs/>
-                      <w:color w:val="000080"/>
-                      <w:sz w:val="16"/>
-                      <w:szCs w:val="16"/>
-                      <w:lang w:val="en-US"/>
-                    </w:rPr>
-                    <w:t>Machine Learning</w:t>
-                  </w:r>
-                </w:p>
-              </w:tc>
-              <w:tc>
-                <w:tcPr>
-                  <w:tcW w:w="794" w:type="dxa"/>
-                </w:tcPr>
-                <w:p>
-                  <w:pPr>
-                    <w:spacing w:line="276" w:lineRule="auto"/>
-                    <w:jc w:val="center"/>
-                    <w:rPr>
-                      <w:rFonts w:ascii="Arial" w:hAnsi="Arial" w:cs="Arial"/>
-                      <w:bCs/>
-                      <w:color w:val="000080"/>
-                      <w:sz w:val="16"/>
-                      <w:szCs w:val="16"/>
-                      <w:lang w:val="en-US"/>
-                    </w:rPr>
-                  </w:pPr>
-                  <w:r>
-                    <w:rPr>
-                      <w:rFonts w:ascii="Arial" w:hAnsi="Arial" w:cs="Arial"/>
-                      <w:bCs/>
-                      <w:color w:val="000080"/>
-                      <w:sz w:val="16"/>
-                      <w:szCs w:val="16"/>
-                      <w:lang w:val="en-US"/>
-                    </w:rPr>
-                    <w:t>HT-14</w:t>
-                  </w:r>
-                </w:p>
-              </w:tc>
-              <w:tc>
-                <w:tcPr>
-                  <w:tcW w:w="1077" w:type="dxa"/>
-                </w:tcPr>
-                <w:p>
-                  <w:pPr>
-                    <w:spacing w:line="276" w:lineRule="auto"/>
-                    <w:jc w:val="center"/>
-                    <w:rPr>
-                      <w:rFonts w:ascii="Arial" w:hAnsi="Arial" w:cs="Arial"/>
-                      <w:bCs/>
-                      <w:color w:val="000080"/>
-                      <w:sz w:val="16"/>
-                      <w:szCs w:val="16"/>
-                      <w:lang w:val="en-US"/>
-                    </w:rPr>
-                  </w:pPr>
-                  <w:r>
-                    <w:rPr>
-                      <w:rFonts w:ascii="Arial" w:hAnsi="Arial" w:cs="Arial"/>
-                      <w:bCs/>
-                      <w:color w:val="000080"/>
-                      <w:sz w:val="16"/>
-                      <w:szCs w:val="16"/>
-                      <w:lang w:val="en-US"/>
-                    </w:rPr>
-                    <w:t>7</w:t>
-                  </w:r>
-                </w:p>
-              </w:tc>
-              <w:tc>
-                <w:tcPr>
-                  <w:tcW w:w="2380" w:type="dxa"/>
-                </w:tcPr>
-                <w:p>
-                  <w:pPr>
-                    <w:spacing w:line="276" w:lineRule="auto"/>
-                    <w:jc w:val="center"/>
-                    <w:rPr>
-                      <w:rFonts w:ascii="Arial" w:hAnsi="Arial" w:cs="Arial"/>
-                      <w:bCs/>
-                      <w:sz w:val="16"/>
-                      <w:szCs w:val="16"/>
-                      <w:lang w:val="en-US"/>
-                    </w:rPr>
-                  </w:pPr>
-                </w:p>
-              </w:tc>
-            </w:tr>
-            <w:tr>
-              <w:tc>
-                <w:tcPr>
-                  <w:tcW w:w="4932" w:type="dxa"/>
-                </w:tcPr>
-                <w:p>
-                  <w:pPr>
-                    <w:spacing w:line="276" w:lineRule="auto"/>
-                    <w:rPr>
-                      <w:rFonts w:ascii="Arial" w:hAnsi="Arial" w:cs="Arial"/>
-                      <w:color w:val="000080"/>
-                      <w:sz w:val="16"/>
-                      <w:szCs w:val="16"/>
-                      <w:lang w:val="en-US"/>
-                    </w:rPr>
-                  </w:pPr>
-                  <w:r>
-                    <w:rPr>
-                      <w:rFonts w:ascii="Arial" w:hAnsi="Arial" w:cs="Arial"/>
-                      <w:bCs/>
-                      <w:color w:val="000080"/>
-                      <w:sz w:val="16"/>
-                      <w:szCs w:val="16"/>
-                      <w:lang w:val="en-US"/>
-                    </w:rPr>
-                    <w:t>Super resolution florescence microscopy</w:t>
-                  </w:r>
-                </w:p>
-              </w:tc>
-              <w:tc>
-                <w:tcPr>
-                  <w:tcW w:w="794" w:type="dxa"/>
-                </w:tcPr>
-                <w:p>
-                  <w:pPr>
-                    <w:spacing w:line="276" w:lineRule="auto"/>
-                    <w:jc w:val="center"/>
-                    <w:rPr>
-                      <w:rFonts w:ascii="Arial" w:hAnsi="Arial" w:cs="Arial"/>
-                      <w:color w:val="000080"/>
-                      <w:sz w:val="16"/>
-                      <w:szCs w:val="16"/>
-                      <w:lang w:val="en-US"/>
-                    </w:rPr>
-                  </w:pPr>
-                  <w:r>
-                    <w:rPr>
-                      <w:rFonts w:ascii="Arial" w:hAnsi="Arial" w:cs="Arial"/>
-                      <w:color w:val="000080"/>
-                      <w:sz w:val="16"/>
-                      <w:szCs w:val="16"/>
-                      <w:lang w:val="en-US"/>
-                    </w:rPr>
-                    <w:t>HT-14</w:t>
-                  </w:r>
-                </w:p>
-              </w:tc>
-              <w:tc>
-                <w:tcPr>
-                  <w:tcW w:w="1077" w:type="dxa"/>
-                </w:tcPr>
-                <w:p>
-                  <w:pPr>
-                    <w:spacing w:line="276" w:lineRule="auto"/>
-                    <w:jc w:val="center"/>
-                    <w:rPr>
-                      <w:rFonts w:ascii="Arial" w:hAnsi="Arial" w:cs="Arial"/>
-                      <w:color w:val="000080"/>
-                      <w:sz w:val="16"/>
-                      <w:szCs w:val="16"/>
-                      <w:lang w:val="en-US"/>
-                    </w:rPr>
-                  </w:pPr>
-                  <w:r>
-                    <w:rPr>
-                      <w:rFonts w:ascii="Arial" w:hAnsi="Arial" w:cs="Arial"/>
-                      <w:color w:val="000080"/>
-                      <w:sz w:val="16"/>
-                      <w:szCs w:val="16"/>
-                      <w:lang w:val="en-US"/>
-                    </w:rPr>
-                    <w:t>3</w:t>
-                  </w:r>
-                </w:p>
-              </w:tc>
-              <w:tc>
-                <w:tcPr>
-                  <w:tcW w:w="2380" w:type="dxa"/>
-                </w:tcPr>
-                <w:p>
-                  <w:pPr>
-                    <w:spacing w:line="276" w:lineRule="auto"/>
-                    <w:jc w:val="center"/>
-                    <w:rPr>
-                      <w:rFonts w:ascii="Arial" w:hAnsi="Arial" w:cs="Arial"/>
-                      <w:sz w:val="16"/>
-                      <w:szCs w:val="16"/>
-                      <w:lang w:val="en-US"/>
-                    </w:rPr>
-                  </w:pPr>
+                    <w:t>-07-14</w:t>
+                  </w:r>
+                  <w:bookmarkStart w:id="21" w:name="_GoBack"/>
+                  <w:bookmarkEnd w:id="21"/>
                 </w:p>
               </w:tc>
             </w:tr>
@@ -20994,7 +21021,7 @@
         <w:rStyle w:val="PageNumber"/>
         <w:noProof/>
       </w:rPr>
-      <w:t>2</w:t>
+      <w:t>6</w:t>
     </w:r>
     <w:r>
       <w:rPr>

</xml_diff>